<commit_message>
ajout de messages references #39
</commit_message>
<xml_diff>
--- a/doc/Fonctionnel/Protocole.docx
+++ b/doc/Fonctionnel/Protocole.docx
@@ -15,13 +15,6 @@
         </w:rPr>
         <w:t>Protocole</w:t>
       </w:r>
-    </w:p>
-    <w:p>
-      <w:pPr>
-        <w:rPr>
-          <w:lang w:val="fr-FR"/>
-        </w:rPr>
-      </w:pPr>
     </w:p>
     <w:p>
       <w:pPr>
@@ -46,6 +39,7 @@
     </w:p>
     <w:p>
       <w:pPr>
+        <w:pStyle w:val="Titre2"/>
         <w:rPr>
           <w:b/>
           <w:lang w:val="fr-FR"/>
@@ -55,20 +49,19 @@
         <w:rPr>
           <w:lang w:val="fr-FR"/>
         </w:rPr>
-        <w:t>Envoie de message d’</w:t>
+        <w:t>Envoi</w:t>
+      </w:r>
+      <w:r>
+        <w:rPr>
+          <w:lang w:val="fr-FR"/>
+        </w:rPr>
+        <w:t xml:space="preserve"> de message d’</w:t>
       </w:r>
       <w:r>
         <w:rPr>
           <w:lang w:val="fr-FR"/>
         </w:rPr>
         <w:t>actions</w:t>
-      </w:r>
-      <w:r>
-        <w:rPr>
-          <w:b/>
-          <w:lang w:val="fr-FR"/>
-        </w:rPr>
-        <w:t xml:space="preserve"> sorcière</w:t>
       </w:r>
     </w:p>
     <w:tbl>
@@ -78,16 +71,13 @@
         <w:tblLook w:val="04A0" w:firstRow="1" w:lastRow="0" w:firstColumn="1" w:lastColumn="0" w:noHBand="0" w:noVBand="1"/>
       </w:tblPr>
       <w:tblGrid>
-        <w:gridCol w:w="2876"/>
-        <w:gridCol w:w="2877"/>
+        <w:gridCol w:w="4315"/>
+        <w:gridCol w:w="4315"/>
       </w:tblGrid>
       <w:tr>
-        <w:trPr>
-          <w:trHeight w:val="436"/>
-        </w:trPr>
-        <w:tc>
-          <w:tcPr>
-            <w:tcW w:w="2876" w:type="dxa"/>
+        <w:tc>
+          <w:tcPr>
+            <w:tcW w:w="4315" w:type="dxa"/>
           </w:tcPr>
           <w:p>
             <w:pPr>
@@ -107,7 +97,7 @@
         </w:tc>
         <w:tc>
           <w:tcPr>
-            <w:tcW w:w="2877" w:type="dxa"/>
+            <w:tcW w:w="4315" w:type="dxa"/>
           </w:tcPr>
           <w:p>
             <w:pPr>
@@ -129,7 +119,7 @@
       <w:tr>
         <w:tc>
           <w:tcPr>
-            <w:tcW w:w="2876" w:type="dxa"/>
+            <w:tcW w:w="4315" w:type="dxa"/>
             <w:vMerge w:val="restart"/>
           </w:tcPr>
           <w:p>
@@ -142,19 +132,13 @@
               <w:rPr>
                 <w:lang w:val="fr-FR"/>
               </w:rPr>
-              <w:t xml:space="preserve">action : </w:t>
-            </w:r>
-            <w:r>
-              <w:rPr>
-                <w:lang w:val="fr-FR"/>
-              </w:rPr>
-              <w:t>string</w:t>
-            </w:r>
-          </w:p>
-        </w:tc>
-        <w:tc>
-          <w:tcPr>
-            <w:tcW w:w="2877" w:type="dxa"/>
+              <w:t>demande : string</w:t>
+            </w:r>
+          </w:p>
+        </w:tc>
+        <w:tc>
+          <w:tcPr>
+            <w:tcW w:w="4315" w:type="dxa"/>
           </w:tcPr>
           <w:p>
             <w:pPr>
@@ -167,7 +151,7 @@
               <w:rPr>
                 <w:lang w:val="fr-FR"/>
               </w:rPr>
-              <w:t>passerSonTour</w:t>
+              <w:t>demandeVoteVillage</w:t>
             </w:r>
             <w:proofErr w:type="spellEnd"/>
           </w:p>
@@ -176,21 +160,20 @@
       <w:tr>
         <w:tc>
           <w:tcPr>
-            <w:tcW w:w="2876" w:type="dxa"/>
+            <w:tcW w:w="4315" w:type="dxa"/>
             <w:vMerge/>
           </w:tcPr>
           <w:p>
             <w:pPr>
               <w:rPr>
-                <w:b/>
-                <w:lang w:val="fr-FR"/>
-              </w:rPr>
-            </w:pPr>
-          </w:p>
-        </w:tc>
-        <w:tc>
-          <w:tcPr>
-            <w:tcW w:w="2877" w:type="dxa"/>
+                <w:lang w:val="fr-FR"/>
+              </w:rPr>
+            </w:pPr>
+          </w:p>
+        </w:tc>
+        <w:tc>
+          <w:tcPr>
+            <w:tcW w:w="4315" w:type="dxa"/>
           </w:tcPr>
           <w:p>
             <w:pPr>
@@ -203,158 +186,9 @@
               <w:rPr>
                 <w:lang w:val="fr-FR"/>
               </w:rPr>
-              <w:t>potionDeVie</w:t>
+              <w:t>demandeVoteLoupGarou</w:t>
             </w:r>
             <w:proofErr w:type="spellEnd"/>
-          </w:p>
-        </w:tc>
-      </w:tr>
-      <w:tr>
-        <w:tc>
-          <w:tcPr>
-            <w:tcW w:w="2876" w:type="dxa"/>
-            <w:vMerge/>
-          </w:tcPr>
-          <w:p>
-            <w:pPr>
-              <w:rPr>
-                <w:b/>
-                <w:lang w:val="fr-FR"/>
-              </w:rPr>
-            </w:pPr>
-          </w:p>
-        </w:tc>
-        <w:tc>
-          <w:tcPr>
-            <w:tcW w:w="2877" w:type="dxa"/>
-          </w:tcPr>
-          <w:p>
-            <w:pPr>
-              <w:rPr>
-                <w:lang w:val="fr-FR"/>
-              </w:rPr>
-            </w:pPr>
-            <w:proofErr w:type="spellStart"/>
-            <w:r>
-              <w:rPr>
-                <w:lang w:val="fr-FR"/>
-              </w:rPr>
-              <w:t>potionDeVie</w:t>
-            </w:r>
-            <w:proofErr w:type="spellEnd"/>
-          </w:p>
-        </w:tc>
-      </w:tr>
-      <w:tr>
-        <w:tc>
-          <w:tcPr>
-            <w:tcW w:w="2876" w:type="dxa"/>
-            <w:vMerge/>
-          </w:tcPr>
-          <w:p>
-            <w:pPr>
-              <w:rPr>
-                <w:b/>
-                <w:lang w:val="fr-FR"/>
-              </w:rPr>
-            </w:pPr>
-          </w:p>
-        </w:tc>
-        <w:tc>
-          <w:tcPr>
-            <w:tcW w:w="2877" w:type="dxa"/>
-          </w:tcPr>
-          <w:p>
-            <w:pPr>
-              <w:rPr>
-                <w:b/>
-                <w:lang w:val="fr-FR"/>
-              </w:rPr>
-            </w:pPr>
-          </w:p>
-        </w:tc>
-      </w:tr>
-      <w:tr>
-        <w:tc>
-          <w:tcPr>
-            <w:tcW w:w="2876" w:type="dxa"/>
-          </w:tcPr>
-          <w:p>
-            <w:pPr>
-              <w:rPr>
-                <w:b/>
-                <w:lang w:val="fr-FR"/>
-              </w:rPr>
-            </w:pPr>
-          </w:p>
-        </w:tc>
-        <w:tc>
-          <w:tcPr>
-            <w:tcW w:w="2877" w:type="dxa"/>
-          </w:tcPr>
-          <w:p>
-            <w:pPr>
-              <w:rPr>
-                <w:b/>
-                <w:lang w:val="fr-FR"/>
-              </w:rPr>
-            </w:pPr>
-          </w:p>
-        </w:tc>
-      </w:tr>
-      <w:tr>
-        <w:tc>
-          <w:tcPr>
-            <w:tcW w:w="2876" w:type="dxa"/>
-          </w:tcPr>
-          <w:p>
-            <w:pPr>
-              <w:rPr>
-                <w:b/>
-                <w:lang w:val="fr-FR"/>
-              </w:rPr>
-            </w:pPr>
-          </w:p>
-        </w:tc>
-        <w:tc>
-          <w:tcPr>
-            <w:tcW w:w="2877" w:type="dxa"/>
-          </w:tcPr>
-          <w:p>
-            <w:pPr>
-              <w:rPr>
-                <w:b/>
-                <w:lang w:val="fr-FR"/>
-              </w:rPr>
-            </w:pPr>
-          </w:p>
-        </w:tc>
-      </w:tr>
-      <w:tr>
-        <w:tc>
-          <w:tcPr>
-            <w:tcW w:w="2876" w:type="dxa"/>
-          </w:tcPr>
-          <w:p>
-            <w:pPr>
-              <w:rPr>
-                <w:b/>
-                <w:lang w:val="fr-FR"/>
-              </w:rPr>
-            </w:pPr>
-          </w:p>
-        </w:tc>
-        <w:tc>
-          <w:tcPr>
-            <w:tcW w:w="2877" w:type="dxa"/>
-          </w:tcPr>
-          <w:p>
-            <w:pPr>
-              <w:rPr>
-                <w:b/>
-                <w:lang w:val="fr-FR"/>
-              </w:rPr>
-            </w:pPr>
           </w:p>
         </w:tc>
       </w:tr>
@@ -362,12 +196,952 @@
     <w:p>
       <w:pPr>
         <w:rPr>
-          <w:b/>
+          <w:lang w:val="fr-FR"/>
+        </w:rPr>
+      </w:pPr>
+    </w:p>
+    <w:tbl>
+      <w:tblPr>
+        <w:tblStyle w:val="Grilledutableau"/>
+        <w:tblW w:w="0" w:type="auto"/>
+        <w:tblLook w:val="04A0" w:firstRow="1" w:lastRow="0" w:firstColumn="1" w:lastColumn="0" w:noHBand="0" w:noVBand="1"/>
+      </w:tblPr>
+      <w:tblGrid>
+        <w:gridCol w:w="4315"/>
+        <w:gridCol w:w="4315"/>
+      </w:tblGrid>
+      <w:tr>
+        <w:tc>
+          <w:tcPr>
+            <w:tcW w:w="4315" w:type="dxa"/>
+          </w:tcPr>
+          <w:p>
+            <w:pPr>
+              <w:rPr>
+                <w:b/>
+                <w:lang w:val="fr-FR"/>
+              </w:rPr>
+            </w:pPr>
+            <w:r>
+              <w:rPr>
+                <w:b/>
+                <w:lang w:val="fr-FR"/>
+              </w:rPr>
+              <w:t>Messages</w:t>
+            </w:r>
+          </w:p>
+        </w:tc>
+        <w:tc>
+          <w:tcPr>
+            <w:tcW w:w="4315" w:type="dxa"/>
+          </w:tcPr>
+          <w:p>
+            <w:pPr>
+              <w:rPr>
+                <w:b/>
+                <w:lang w:val="fr-FR"/>
+              </w:rPr>
+            </w:pPr>
+            <w:r>
+              <w:rPr>
+                <w:b/>
+                <w:lang w:val="fr-FR"/>
+              </w:rPr>
+              <w:t>Valeurs possibles</w:t>
+            </w:r>
+          </w:p>
+        </w:tc>
+      </w:tr>
+      <w:tr>
+        <w:tc>
+          <w:tcPr>
+            <w:tcW w:w="4315" w:type="dxa"/>
+            <w:vMerge w:val="restart"/>
+          </w:tcPr>
+          <w:p>
+            <w:pPr>
+              <w:rPr>
+                <w:lang w:val="fr-FR"/>
+              </w:rPr>
+            </w:pPr>
+            <w:r>
+              <w:rPr>
+                <w:lang w:val="fr-FR"/>
+              </w:rPr>
+              <w:t>cycle : string</w:t>
+            </w:r>
+          </w:p>
+        </w:tc>
+        <w:tc>
+          <w:tcPr>
+            <w:tcW w:w="4315" w:type="dxa"/>
+          </w:tcPr>
+          <w:p>
+            <w:pPr>
+              <w:rPr>
+                <w:lang w:val="fr-FR"/>
+              </w:rPr>
+            </w:pPr>
+            <w:r>
+              <w:rPr>
+                <w:lang w:val="fr-FR"/>
+              </w:rPr>
+              <w:t>jour</w:t>
+            </w:r>
+          </w:p>
+        </w:tc>
+      </w:tr>
+      <w:tr>
+        <w:tc>
+          <w:tcPr>
+            <w:tcW w:w="4315" w:type="dxa"/>
+            <w:vMerge/>
+          </w:tcPr>
+          <w:p>
+            <w:pPr>
+              <w:rPr>
+                <w:lang w:val="fr-FR"/>
+              </w:rPr>
+            </w:pPr>
+          </w:p>
+        </w:tc>
+        <w:tc>
+          <w:tcPr>
+            <w:tcW w:w="4315" w:type="dxa"/>
+          </w:tcPr>
+          <w:p>
+            <w:pPr>
+              <w:rPr>
+                <w:lang w:val="fr-FR"/>
+              </w:rPr>
+            </w:pPr>
+            <w:r>
+              <w:rPr>
+                <w:lang w:val="fr-FR"/>
+              </w:rPr>
+              <w:t>nuit</w:t>
+            </w:r>
+          </w:p>
+        </w:tc>
+      </w:tr>
+    </w:tbl>
+    <w:p>
+      <w:pPr>
+        <w:rPr>
+          <w:lang w:val="fr-FR"/>
+        </w:rPr>
+      </w:pPr>
+    </w:p>
+    <w:tbl>
+      <w:tblPr>
+        <w:tblStyle w:val="Grilledutableau"/>
+        <w:tblW w:w="0" w:type="auto"/>
+        <w:tblLook w:val="04A0" w:firstRow="1" w:lastRow="0" w:firstColumn="1" w:lastColumn="0" w:noHBand="0" w:noVBand="1"/>
+      </w:tblPr>
+      <w:tblGrid>
+        <w:gridCol w:w="4315"/>
+        <w:gridCol w:w="4315"/>
+      </w:tblGrid>
+      <w:tr>
+        <w:tc>
+          <w:tcPr>
+            <w:tcW w:w="4315" w:type="dxa"/>
+          </w:tcPr>
+          <w:p>
+            <w:pPr>
+              <w:rPr>
+                <w:b/>
+                <w:lang w:val="fr-FR"/>
+              </w:rPr>
+            </w:pPr>
+            <w:r>
+              <w:rPr>
+                <w:b/>
+                <w:lang w:val="fr-FR"/>
+              </w:rPr>
+              <w:t>Messages</w:t>
+            </w:r>
+          </w:p>
+        </w:tc>
+        <w:tc>
+          <w:tcPr>
+            <w:tcW w:w="4315" w:type="dxa"/>
+          </w:tcPr>
+          <w:p>
+            <w:pPr>
+              <w:rPr>
+                <w:b/>
+                <w:lang w:val="fr-FR"/>
+              </w:rPr>
+            </w:pPr>
+            <w:r>
+              <w:rPr>
+                <w:b/>
+                <w:lang w:val="fr-FR"/>
+              </w:rPr>
+              <w:t>Valeurs possibles</w:t>
+            </w:r>
+          </w:p>
+        </w:tc>
+      </w:tr>
+      <w:tr>
+        <w:tc>
+          <w:tcPr>
+            <w:tcW w:w="4315" w:type="dxa"/>
+            <w:vMerge w:val="restart"/>
+          </w:tcPr>
+          <w:p>
+            <w:pPr>
+              <w:rPr>
+                <w:lang w:val="fr-FR"/>
+              </w:rPr>
+            </w:pPr>
+            <w:r>
+              <w:rPr>
+                <w:lang w:val="fr-FR"/>
+              </w:rPr>
+              <w:t>action : string</w:t>
+            </w:r>
+          </w:p>
+        </w:tc>
+        <w:tc>
+          <w:tcPr>
+            <w:tcW w:w="4315" w:type="dxa"/>
+          </w:tcPr>
+          <w:p>
+            <w:pPr>
+              <w:rPr>
+                <w:lang w:val="fr-FR"/>
+              </w:rPr>
+            </w:pPr>
+            <w:proofErr w:type="spellStart"/>
+            <w:r>
+              <w:rPr>
+                <w:lang w:val="fr-FR"/>
+              </w:rPr>
+              <w:t>voteLou</w:t>
+            </w:r>
+            <w:r>
+              <w:rPr>
+                <w:lang w:val="fr-FR"/>
+              </w:rPr>
+              <w:t>p</w:t>
+            </w:r>
+            <w:r>
+              <w:rPr>
+                <w:lang w:val="fr-FR"/>
+              </w:rPr>
+              <w:t>Garou</w:t>
+            </w:r>
+            <w:proofErr w:type="spellEnd"/>
+          </w:p>
+        </w:tc>
+      </w:tr>
+      <w:tr>
+        <w:tc>
+          <w:tcPr>
+            <w:tcW w:w="4315" w:type="dxa"/>
+            <w:vMerge/>
+          </w:tcPr>
+          <w:p>
+            <w:pPr>
+              <w:rPr>
+                <w:lang w:val="fr-FR"/>
+              </w:rPr>
+            </w:pPr>
+          </w:p>
+        </w:tc>
+        <w:tc>
+          <w:tcPr>
+            <w:tcW w:w="4315" w:type="dxa"/>
+          </w:tcPr>
+          <w:p>
+            <w:pPr>
+              <w:rPr>
+                <w:lang w:val="fr-FR"/>
+              </w:rPr>
+            </w:pPr>
+            <w:proofErr w:type="spellStart"/>
+            <w:r>
+              <w:rPr>
+                <w:lang w:val="fr-FR"/>
+              </w:rPr>
+              <w:t>voteVillage</w:t>
+            </w:r>
+            <w:proofErr w:type="spellEnd"/>
+          </w:p>
+        </w:tc>
+      </w:tr>
+    </w:tbl>
+    <w:p>
+      <w:pPr>
+        <w:rPr>
+          <w:lang w:val="fr-FR"/>
+        </w:rPr>
+      </w:pPr>
+    </w:p>
+    <w:tbl>
+      <w:tblPr>
+        <w:tblStyle w:val="Grilledutableau"/>
+        <w:tblW w:w="0" w:type="auto"/>
+        <w:tblLook w:val="04A0" w:firstRow="1" w:lastRow="0" w:firstColumn="1" w:lastColumn="0" w:noHBand="0" w:noVBand="1"/>
+      </w:tblPr>
+      <w:tblGrid>
+        <w:gridCol w:w="4315"/>
+        <w:gridCol w:w="4315"/>
+      </w:tblGrid>
+      <w:tr>
+        <w:tc>
+          <w:tcPr>
+            <w:tcW w:w="4315" w:type="dxa"/>
+          </w:tcPr>
+          <w:p>
+            <w:pPr>
+              <w:rPr>
+                <w:b/>
+                <w:lang w:val="fr-FR"/>
+              </w:rPr>
+            </w:pPr>
+            <w:r>
+              <w:rPr>
+                <w:b/>
+                <w:lang w:val="fr-FR"/>
+              </w:rPr>
+              <w:t>Messages</w:t>
+            </w:r>
+          </w:p>
+        </w:tc>
+        <w:tc>
+          <w:tcPr>
+            <w:tcW w:w="4315" w:type="dxa"/>
+          </w:tcPr>
+          <w:p>
+            <w:pPr>
+              <w:rPr>
+                <w:b/>
+                <w:lang w:val="fr-FR"/>
+              </w:rPr>
+            </w:pPr>
+            <w:r>
+              <w:rPr>
+                <w:b/>
+                <w:lang w:val="fr-FR"/>
+              </w:rPr>
+              <w:t>Valeurs possibles</w:t>
+            </w:r>
+          </w:p>
+        </w:tc>
+      </w:tr>
+      <w:tr>
+        <w:tc>
+          <w:tcPr>
+            <w:tcW w:w="4315" w:type="dxa"/>
+          </w:tcPr>
+          <w:p>
+            <w:pPr>
+              <w:rPr>
+                <w:lang w:val="fr-FR"/>
+              </w:rPr>
+            </w:pPr>
+            <w:proofErr w:type="spellStart"/>
+            <w:r>
+              <w:rPr>
+                <w:lang w:val="fr-FR"/>
+              </w:rPr>
+              <w:t>demandeVoteVillage</w:t>
+            </w:r>
+            <w:proofErr w:type="spellEnd"/>
+            <w:r>
+              <w:rPr>
+                <w:lang w:val="fr-FR"/>
+              </w:rPr>
+              <w:t> :</w:t>
+            </w:r>
+            <w:r>
+              <w:rPr>
+                <w:lang w:val="fr-FR"/>
+              </w:rPr>
+              <w:t xml:space="preserve"> </w:t>
+            </w:r>
+            <w:proofErr w:type="spellStart"/>
+            <w:r>
+              <w:rPr>
+                <w:lang w:val="fr-FR"/>
+              </w:rPr>
+              <w:t>int</w:t>
+            </w:r>
+            <w:proofErr w:type="spellEnd"/>
+          </w:p>
+        </w:tc>
+        <w:tc>
+          <w:tcPr>
+            <w:tcW w:w="4315" w:type="dxa"/>
+          </w:tcPr>
+          <w:p>
+            <w:pPr>
+              <w:rPr>
+                <w:lang w:val="fr-FR"/>
+              </w:rPr>
+            </w:pPr>
+            <w:r>
+              <w:rPr>
+                <w:lang w:val="fr-FR"/>
+              </w:rPr>
+              <w:t>Entre</w:t>
+            </w:r>
+            <w:r>
+              <w:rPr>
+                <w:lang w:val="fr-FR"/>
+              </w:rPr>
+              <w:t xml:space="preserve"> 1 et 8</w:t>
+            </w:r>
+          </w:p>
+        </w:tc>
+      </w:tr>
+      <w:tr>
+        <w:tc>
+          <w:tcPr>
+            <w:tcW w:w="4315" w:type="dxa"/>
+          </w:tcPr>
+          <w:p>
+            <w:pPr>
+              <w:rPr>
+                <w:lang w:val="fr-FR"/>
+              </w:rPr>
+            </w:pPr>
+            <w:proofErr w:type="spellStart"/>
+            <w:r>
+              <w:rPr>
+                <w:lang w:val="fr-FR"/>
+              </w:rPr>
+              <w:t>demandeVoteLoupGarou</w:t>
+            </w:r>
+            <w:proofErr w:type="spellEnd"/>
+            <w:r>
+              <w:rPr>
+                <w:lang w:val="fr-FR"/>
+              </w:rPr>
+              <w:t> :</w:t>
+            </w:r>
+            <w:r>
+              <w:rPr>
+                <w:lang w:val="fr-FR"/>
+              </w:rPr>
+              <w:t xml:space="preserve"> </w:t>
+            </w:r>
+            <w:proofErr w:type="spellStart"/>
+            <w:r>
+              <w:rPr>
+                <w:lang w:val="fr-FR"/>
+              </w:rPr>
+              <w:t>int</w:t>
+            </w:r>
+            <w:proofErr w:type="spellEnd"/>
+          </w:p>
+        </w:tc>
+        <w:tc>
+          <w:tcPr>
+            <w:tcW w:w="4315" w:type="dxa"/>
+          </w:tcPr>
+          <w:p>
+            <w:pPr>
+              <w:rPr>
+                <w:lang w:val="fr-FR"/>
+              </w:rPr>
+            </w:pPr>
+            <w:r>
+              <w:rPr>
+                <w:lang w:val="fr-FR"/>
+              </w:rPr>
+              <w:t>Entre 1 et 8</w:t>
+            </w:r>
+          </w:p>
+        </w:tc>
+      </w:tr>
+    </w:tbl>
+    <w:p>
+      <w:pPr>
+        <w:rPr>
+          <w:lang w:val="fr-FR"/>
+        </w:rPr>
+      </w:pPr>
+    </w:p>
+    <w:tbl>
+      <w:tblPr>
+        <w:tblStyle w:val="Grilledutableau"/>
+        <w:tblW w:w="0" w:type="auto"/>
+        <w:tblLook w:val="04A0" w:firstRow="1" w:lastRow="0" w:firstColumn="1" w:lastColumn="0" w:noHBand="0" w:noVBand="1"/>
+      </w:tblPr>
+      <w:tblGrid>
+        <w:gridCol w:w="4315"/>
+        <w:gridCol w:w="4315"/>
+      </w:tblGrid>
+      <w:tr>
+        <w:tc>
+          <w:tcPr>
+            <w:tcW w:w="4315" w:type="dxa"/>
+          </w:tcPr>
+          <w:p>
+            <w:pPr>
+              <w:rPr>
+                <w:b/>
+                <w:lang w:val="fr-FR"/>
+              </w:rPr>
+            </w:pPr>
+            <w:r>
+              <w:rPr>
+                <w:b/>
+                <w:lang w:val="fr-FR"/>
+              </w:rPr>
+              <w:t>Messages</w:t>
+            </w:r>
+          </w:p>
+        </w:tc>
+        <w:tc>
+          <w:tcPr>
+            <w:tcW w:w="4315" w:type="dxa"/>
+          </w:tcPr>
+          <w:p>
+            <w:pPr>
+              <w:rPr>
+                <w:b/>
+                <w:lang w:val="fr-FR"/>
+              </w:rPr>
+            </w:pPr>
+            <w:r>
+              <w:rPr>
+                <w:b/>
+                <w:lang w:val="fr-FR"/>
+              </w:rPr>
+              <w:t>Valeurs possibles</w:t>
+            </w:r>
+          </w:p>
+        </w:tc>
+      </w:tr>
+      <w:tr>
+        <w:tc>
+          <w:tcPr>
+            <w:tcW w:w="4315" w:type="dxa"/>
+          </w:tcPr>
+          <w:p>
+            <w:pPr>
+              <w:rPr>
+                <w:lang w:val="fr-FR"/>
+              </w:rPr>
+            </w:pPr>
+            <w:proofErr w:type="spellStart"/>
+            <w:r>
+              <w:rPr>
+                <w:lang w:val="fr-FR"/>
+              </w:rPr>
+              <w:t>personneTue</w:t>
+            </w:r>
+            <w:proofErr w:type="spellEnd"/>
+            <w:r>
+              <w:rPr>
+                <w:lang w:val="fr-FR"/>
+              </w:rPr>
+              <w:t xml:space="preserve"> : </w:t>
+            </w:r>
+            <w:proofErr w:type="spellStart"/>
+            <w:r>
+              <w:rPr>
+                <w:lang w:val="fr-FR"/>
+              </w:rPr>
+              <w:t>int</w:t>
+            </w:r>
+            <w:proofErr w:type="spellEnd"/>
+          </w:p>
+        </w:tc>
+        <w:tc>
+          <w:tcPr>
+            <w:tcW w:w="4315" w:type="dxa"/>
+          </w:tcPr>
+          <w:p>
+            <w:pPr>
+              <w:rPr>
+                <w:lang w:val="fr-FR"/>
+              </w:rPr>
+            </w:pPr>
+            <w:r>
+              <w:rPr>
+                <w:lang w:val="fr-FR"/>
+              </w:rPr>
+              <w:t xml:space="preserve">Entre 1 et 8 </w:t>
+            </w:r>
+          </w:p>
+        </w:tc>
+      </w:tr>
+    </w:tbl>
+    <w:p>
+      <w:pPr>
+        <w:rPr>
+          <w:lang w:val="fr-FR"/>
+        </w:rPr>
+      </w:pPr>
+    </w:p>
+    <w:tbl>
+      <w:tblPr>
+        <w:tblStyle w:val="Grilledutableau"/>
+        <w:tblW w:w="0" w:type="auto"/>
+        <w:tblLook w:val="04A0" w:firstRow="1" w:lastRow="0" w:firstColumn="1" w:lastColumn="0" w:noHBand="0" w:noVBand="1"/>
+      </w:tblPr>
+      <w:tblGrid>
+        <w:gridCol w:w="4315"/>
+        <w:gridCol w:w="4315"/>
+      </w:tblGrid>
+      <w:tr>
+        <w:tc>
+          <w:tcPr>
+            <w:tcW w:w="4315" w:type="dxa"/>
+          </w:tcPr>
+          <w:p>
+            <w:pPr>
+              <w:rPr>
+                <w:b/>
+                <w:lang w:val="fr-FR"/>
+              </w:rPr>
+            </w:pPr>
+            <w:r>
+              <w:rPr>
+                <w:b/>
+                <w:lang w:val="fr-FR"/>
+              </w:rPr>
+              <w:t>Messages</w:t>
+            </w:r>
+          </w:p>
+        </w:tc>
+        <w:tc>
+          <w:tcPr>
+            <w:tcW w:w="4315" w:type="dxa"/>
+          </w:tcPr>
+          <w:p>
+            <w:pPr>
+              <w:rPr>
+                <w:b/>
+                <w:lang w:val="fr-FR"/>
+              </w:rPr>
+            </w:pPr>
+            <w:r>
+              <w:rPr>
+                <w:b/>
+                <w:lang w:val="fr-FR"/>
+              </w:rPr>
+              <w:t>Valeurs possibles</w:t>
+            </w:r>
+          </w:p>
+        </w:tc>
+      </w:tr>
+      <w:tr>
+        <w:tc>
+          <w:tcPr>
+            <w:tcW w:w="4315" w:type="dxa"/>
+          </w:tcPr>
+          <w:p>
+            <w:pPr>
+              <w:rPr>
+                <w:lang w:val="fr-FR"/>
+              </w:rPr>
+            </w:pPr>
+            <w:proofErr w:type="spellStart"/>
+            <w:r>
+              <w:rPr>
+                <w:lang w:val="fr-FR"/>
+              </w:rPr>
+              <w:t>a</w:t>
+            </w:r>
+            <w:r>
+              <w:rPr>
+                <w:lang w:val="fr-FR"/>
+              </w:rPr>
+              <w:t>ttributionDesRoles</w:t>
+            </w:r>
+            <w:proofErr w:type="spellEnd"/>
+            <w:r>
+              <w:rPr>
+                <w:lang w:val="fr-FR"/>
+              </w:rPr>
+              <w:t xml:space="preserve"> : </w:t>
+            </w:r>
+            <w:proofErr w:type="spellStart"/>
+            <w:r>
+              <w:rPr>
+                <w:lang w:val="fr-FR"/>
+              </w:rPr>
+              <w:t>int</w:t>
+            </w:r>
+            <w:proofErr w:type="spellEnd"/>
+          </w:p>
+        </w:tc>
+        <w:tc>
+          <w:tcPr>
+            <w:tcW w:w="4315" w:type="dxa"/>
+          </w:tcPr>
+          <w:p>
+            <w:pPr>
+              <w:rPr>
+                <w:lang w:val="fr-FR"/>
+              </w:rPr>
+            </w:pPr>
+            <w:r>
+              <w:rPr>
+                <w:lang w:val="fr-FR"/>
+              </w:rPr>
+              <w:t>Entre 1 et 7</w:t>
+            </w:r>
+          </w:p>
+        </w:tc>
+      </w:tr>
+    </w:tbl>
+    <w:p>
+      <w:pPr>
+        <w:rPr>
+          <w:lang w:val="fr-FR"/>
+        </w:rPr>
+      </w:pPr>
+    </w:p>
+    <w:tbl>
+      <w:tblPr>
+        <w:tblStyle w:val="Grilledutableau"/>
+        <w:tblW w:w="0" w:type="auto"/>
+        <w:tblLook w:val="04A0" w:firstRow="1" w:lastRow="0" w:firstColumn="1" w:lastColumn="0" w:noHBand="0" w:noVBand="1"/>
+      </w:tblPr>
+      <w:tblGrid>
+        <w:gridCol w:w="4550"/>
+        <w:gridCol w:w="4080"/>
+      </w:tblGrid>
+      <w:tr>
+        <w:tc>
+          <w:tcPr>
+            <w:tcW w:w="4550" w:type="dxa"/>
+          </w:tcPr>
+          <w:p>
+            <w:pPr>
+              <w:rPr>
+                <w:b/>
+                <w:lang w:val="fr-FR"/>
+              </w:rPr>
+            </w:pPr>
+            <w:r>
+              <w:rPr>
+                <w:b/>
+                <w:lang w:val="fr-FR"/>
+              </w:rPr>
+              <w:t>Messages</w:t>
+            </w:r>
+          </w:p>
+        </w:tc>
+        <w:tc>
+          <w:tcPr>
+            <w:tcW w:w="4080" w:type="dxa"/>
+          </w:tcPr>
+          <w:p>
+            <w:pPr>
+              <w:rPr>
+                <w:b/>
+                <w:lang w:val="fr-FR"/>
+              </w:rPr>
+            </w:pPr>
+            <w:r>
+              <w:rPr>
+                <w:b/>
+                <w:lang w:val="fr-FR"/>
+              </w:rPr>
+              <w:t>Valeurs possibles</w:t>
+            </w:r>
+          </w:p>
+        </w:tc>
+      </w:tr>
+      <w:tr>
+        <w:tc>
+          <w:tcPr>
+            <w:tcW w:w="4550" w:type="dxa"/>
+          </w:tcPr>
+          <w:p>
+            <w:pPr>
+              <w:rPr>
+                <w:lang w:val="fr-FR"/>
+              </w:rPr>
+            </w:pPr>
+            <w:r>
+              <w:rPr>
+                <w:lang w:val="fr-FR"/>
+              </w:rPr>
+              <w:t>erreur : string</w:t>
+            </w:r>
+          </w:p>
+        </w:tc>
+        <w:tc>
+          <w:tcPr>
+            <w:tcW w:w="4080" w:type="dxa"/>
+          </w:tcPr>
+          <w:p>
+            <w:pPr>
+              <w:rPr>
+                <w:lang w:val="fr-FR"/>
+              </w:rPr>
+            </w:pPr>
+            <w:proofErr w:type="spellStart"/>
+            <w:r>
+              <w:rPr>
+                <w:lang w:val="fr-FR"/>
+              </w:rPr>
+              <w:t>erreurIdentification</w:t>
+            </w:r>
+            <w:proofErr w:type="spellEnd"/>
+          </w:p>
+        </w:tc>
+      </w:tr>
+    </w:tbl>
+    <w:p>
+      <w:pPr>
+        <w:rPr>
+          <w:lang w:val="fr-FR"/>
+        </w:rPr>
+      </w:pPr>
+    </w:p>
+    <w:tbl>
+      <w:tblPr>
+        <w:tblStyle w:val="Grilledutableau"/>
+        <w:tblW w:w="0" w:type="auto"/>
+        <w:tblLook w:val="04A0" w:firstRow="1" w:lastRow="0" w:firstColumn="1" w:lastColumn="0" w:noHBand="0" w:noVBand="1"/>
+      </w:tblPr>
+      <w:tblGrid>
+        <w:gridCol w:w="4315"/>
+      </w:tblGrid>
+      <w:tr>
+        <w:tc>
+          <w:tcPr>
+            <w:tcW w:w="4315" w:type="dxa"/>
+          </w:tcPr>
+          <w:p>
+            <w:pPr>
+              <w:rPr>
+                <w:b/>
+                <w:lang w:val="fr-FR"/>
+              </w:rPr>
+            </w:pPr>
+            <w:r>
+              <w:rPr>
+                <w:b/>
+                <w:lang w:val="fr-FR"/>
+              </w:rPr>
+              <w:t>Messages</w:t>
+            </w:r>
+          </w:p>
+        </w:tc>
+      </w:tr>
+      <w:tr>
+        <w:trPr>
+          <w:trHeight w:val="47"/>
+        </w:trPr>
+        <w:tc>
+          <w:tcPr>
+            <w:tcW w:w="4315" w:type="dxa"/>
+          </w:tcPr>
+          <w:p>
+            <w:pPr>
+              <w:rPr>
+                <w:lang w:val="fr-FR"/>
+              </w:rPr>
+            </w:pPr>
+            <w:r>
+              <w:rPr>
+                <w:lang w:val="fr-FR"/>
+              </w:rPr>
+              <w:t>authentification : string</w:t>
+            </w:r>
+          </w:p>
+        </w:tc>
+      </w:tr>
+    </w:tbl>
+    <w:p>
+      <w:pPr>
+        <w:rPr>
           <w:lang w:val="fr-FR"/>
         </w:rPr>
       </w:pPr>
       <w:bookmarkStart w:id="0" w:name="_GoBack"/>
       <w:bookmarkEnd w:id="0"/>
+    </w:p>
+    <w:tbl>
+      <w:tblPr>
+        <w:tblStyle w:val="Grilledutableau"/>
+        <w:tblW w:w="0" w:type="auto"/>
+        <w:tblLook w:val="04A0" w:firstRow="1" w:lastRow="0" w:firstColumn="1" w:lastColumn="0" w:noHBand="0" w:noVBand="1"/>
+      </w:tblPr>
+      <w:tblGrid>
+        <w:gridCol w:w="4315"/>
+      </w:tblGrid>
+      <w:tr>
+        <w:tc>
+          <w:tcPr>
+            <w:tcW w:w="4315" w:type="dxa"/>
+          </w:tcPr>
+          <w:p>
+            <w:pPr>
+              <w:rPr>
+                <w:b/>
+                <w:lang w:val="fr-FR"/>
+              </w:rPr>
+            </w:pPr>
+            <w:r>
+              <w:rPr>
+                <w:b/>
+                <w:lang w:val="fr-FR"/>
+              </w:rPr>
+              <w:t>Messages</w:t>
+            </w:r>
+          </w:p>
+        </w:tc>
+      </w:tr>
+      <w:tr>
+        <w:tc>
+          <w:tcPr>
+            <w:tcW w:w="4315" w:type="dxa"/>
+          </w:tcPr>
+          <w:p>
+            <w:pPr>
+              <w:rPr>
+                <w:lang w:val="fr-FR"/>
+              </w:rPr>
+            </w:pPr>
+            <w:proofErr w:type="spellStart"/>
+            <w:r>
+              <w:rPr>
+                <w:lang w:val="fr-FR"/>
+              </w:rPr>
+              <w:t>listeDesJoueurs</w:t>
+            </w:r>
+            <w:proofErr w:type="spellEnd"/>
+            <w:r>
+              <w:rPr>
+                <w:lang w:val="fr-FR"/>
+              </w:rPr>
+              <w:t> : string</w:t>
+            </w:r>
+          </w:p>
+        </w:tc>
+      </w:tr>
+    </w:tbl>
+    <w:p>
+      <w:pPr>
+        <w:rPr>
+          <w:lang w:val="fr-FR"/>
+        </w:rPr>
+      </w:pPr>
+      <w:r>
+        <w:rPr>
+          <w:lang w:val="fr-FR"/>
+        </w:rPr>
+        <w:tab/>
+      </w:r>
+      <w:r>
+        <w:rPr>
+          <w:lang w:val="fr-FR"/>
+        </w:rPr>
+        <w:tab/>
+      </w:r>
     </w:p>
     <w:sectPr>
       <w:pgSz w:w="12240" w:h="15840"/>
@@ -794,6 +1568,28 @@
       <w:szCs w:val="32"/>
     </w:rPr>
   </w:style>
+  <w:style w:type="paragraph" w:styleId="Titre2">
+    <w:name w:val="heading 2"/>
+    <w:basedOn w:val="Normal"/>
+    <w:next w:val="Normal"/>
+    <w:link w:val="Titre2Car"/>
+    <w:uiPriority w:val="9"/>
+    <w:unhideWhenUsed/>
+    <w:qFormat/>
+    <w:rsid w:val="00566071"/>
+    <w:pPr>
+      <w:keepNext/>
+      <w:keepLines/>
+      <w:spacing w:before="40" w:after="0"/>
+      <w:outlineLvl w:val="1"/>
+    </w:pPr>
+    <w:rPr>
+      <w:rFonts w:asciiTheme="majorHAnsi" w:eastAsiaTheme="majorEastAsia" w:hAnsiTheme="majorHAnsi" w:cstheme="majorBidi"/>
+      <w:color w:val="2E74B5" w:themeColor="accent1" w:themeShade="BF"/>
+      <w:sz w:val="26"/>
+      <w:szCs w:val="26"/>
+    </w:rPr>
+  </w:style>
   <w:style w:type="character" w:default="1" w:styleId="Policepardfaut">
     <w:name w:val="Default Paragraph Font"/>
     <w:uiPriority w:val="1"/>
@@ -886,6 +1682,19 @@
         <w:insideV w:val="single" w:sz="4" w:space="0" w:color="auto"/>
       </w:tblBorders>
     </w:tblPr>
+  </w:style>
+  <w:style w:type="character" w:customStyle="1" w:styleId="Titre2Car">
+    <w:name w:val="Titre 2 Car"/>
+    <w:basedOn w:val="Policepardfaut"/>
+    <w:link w:val="Titre2"/>
+    <w:uiPriority w:val="9"/>
+    <w:rsid w:val="00566071"/>
+    <w:rPr>
+      <w:rFonts w:asciiTheme="majorHAnsi" w:eastAsiaTheme="majorEastAsia" w:hAnsiTheme="majorHAnsi" w:cstheme="majorBidi"/>
+      <w:color w:val="2E74B5" w:themeColor="accent1" w:themeShade="BF"/>
+      <w:sz w:val="26"/>
+      <w:szCs w:val="26"/>
+    </w:rPr>
   </w:style>
 </w:styles>
 </file>

</xml_diff>